<commit_message>
Changes made in test file
</commit_message>
<xml_diff>
--- a/test.docx
+++ b/test.docx
@@ -4,15 +4,7 @@
   <w:body>
     <w:p>
       <w:r>
-        <w:t xml:space="preserve">1. *Monogamous </w:t>
-      </w:r>
-      <w:proofErr w:type="gramStart"/>
-      <w:r>
-        <w:t>Union:*</w:t>
-      </w:r>
-      <w:proofErr w:type="gramEnd"/>
-      <w:r>
-        <w:t xml:space="preserve"> "For this reason, a man shall leave his father and mother and be united to his wife." (Genesis 2:24)</w:t>
+        <w:t>1. *Monogamous Union:* "For this reason, a man shall leave his father and mother and be united to his wife." (Genesis 2:24)</w:t>
       </w:r>
     </w:p>
     <w:p>
@@ -23,15 +15,7 @@
     <w:p/>
     <w:p>
       <w:r>
-        <w:t xml:space="preserve">2. *Leaving and </w:t>
-      </w:r>
-      <w:proofErr w:type="gramStart"/>
-      <w:r>
-        <w:t>Cleaving:*</w:t>
-      </w:r>
-      <w:proofErr w:type="gramEnd"/>
-      <w:r>
-        <w:t xml:space="preserve"> "A man shall leave his father and mother." (Genesis 2:24)</w:t>
+        <w:t>2. *Leaving and Cleaving:* "A man shall leave his father and mother." (Genesis 2:24)</w:t>
       </w:r>
     </w:p>
     <w:p>
@@ -42,15 +26,7 @@
     <w:p/>
     <w:p>
       <w:r>
-        <w:t xml:space="preserve">3. *Unity of </w:t>
-      </w:r>
-      <w:proofErr w:type="gramStart"/>
-      <w:r>
-        <w:t>Flesh:*</w:t>
-      </w:r>
-      <w:proofErr w:type="gramEnd"/>
-      <w:r>
-        <w:t xml:space="preserve"> "They will become one flesh." (Genesis 2:24)</w:t>
+        <w:t>3. *Unity of Flesh:* "They will become one flesh." (Genesis 2:24)</w:t>
       </w:r>
     </w:p>
     <w:p>
@@ -61,15 +37,7 @@
     <w:p/>
     <w:p>
       <w:r>
-        <w:t xml:space="preserve">4. *Naked and </w:t>
-      </w:r>
-      <w:proofErr w:type="gramStart"/>
-      <w:r>
-        <w:t>Unashamed:*</w:t>
-      </w:r>
-      <w:proofErr w:type="gramEnd"/>
-      <w:r>
-        <w:t xml:space="preserve"> "The man and his wife were both naked, and they felt no shame." (Genesis 2:25)</w:t>
+        <w:t>4. *Naked and Unashamed:* "The man and his wife were both naked, and they felt no shame." (Genesis 2:25)</w:t>
       </w:r>
     </w:p>
     <w:p>
@@ -80,15 +48,7 @@
     <w:p/>
     <w:p>
       <w:r>
-        <w:t>5. *</w:t>
-      </w:r>
-      <w:proofErr w:type="gramStart"/>
-      <w:r>
-        <w:t>Companionship:*</w:t>
-      </w:r>
-      <w:proofErr w:type="gramEnd"/>
-      <w:r>
-        <w:t xml:space="preserve"> "It is not good for the man to be alone." (Genesis 2:18)</w:t>
+        <w:t>5. *Companionship:* "It is not good for the man to be alone." (Genesis 2:18)</w:t>
       </w:r>
     </w:p>
     <w:p>
@@ -99,42 +59,18 @@
     <w:p/>
     <w:p>
       <w:r>
-        <w:t xml:space="preserve">6. *God's </w:t>
-      </w:r>
-      <w:proofErr w:type="gramStart"/>
-      <w:r>
-        <w:t>Design:*</w:t>
-      </w:r>
-      <w:proofErr w:type="gramEnd"/>
-      <w:r>
-        <w:t xml:space="preserve"> "The Lord God said, 'It is not good for the man to be alone. I will make a helper suitable for him.'" (Genesis 2:18)</w:t>
-      </w:r>
-    </w:p>
-    <w:p>
-      <w:r>
-        <w:t xml:space="preserve">   - Explanation: Marriage is part of God's intentional design to </w:t>
-      </w:r>
-      <w:proofErr w:type="spellStart"/>
-      <w:r>
-        <w:t>fulfill</w:t>
-      </w:r>
-      <w:proofErr w:type="spellEnd"/>
-      <w:r>
-        <w:t xml:space="preserve"> and complement individuals within the context of a committed relationship.</w:t>
+        <w:t>6. *God's Design:* "The Lord God said, 'It is not good for the man to be alone. I will make a helper suitable for him.'" (Genesis 2:18)</w:t>
+      </w:r>
+    </w:p>
+    <w:p>
+      <w:r>
+        <w:t xml:space="preserve">   - Explanation: Marriage is part of God's intentional design to fulfill and complement individuals within the context of a committed relationship.</w:t>
       </w:r>
     </w:p>
     <w:p/>
     <w:p>
       <w:r>
-        <w:t xml:space="preserve">7. *Creation </w:t>
-      </w:r>
-      <w:proofErr w:type="gramStart"/>
-      <w:r>
-        <w:t>Order:*</w:t>
-      </w:r>
-      <w:proofErr w:type="gramEnd"/>
-      <w:r>
-        <w:t xml:space="preserve"> "The Lord God formed a man from the dust of the ground and breathed into his nostrils the breath of life." (Genesis 2:7)</w:t>
+        <w:t>7. *Creation Order:* "The Lord God formed a man from the dust of the ground and breathed into his nostrils the breath of life." (Genesis 2:7)</w:t>
       </w:r>
     </w:p>
     <w:p>
@@ -145,15 +81,7 @@
     <w:p/>
     <w:p>
       <w:r>
-        <w:t xml:space="preserve">8. *Headship and </w:t>
-      </w:r>
-      <w:proofErr w:type="gramStart"/>
-      <w:r>
-        <w:t>Submission:*</w:t>
-      </w:r>
-      <w:proofErr w:type="gramEnd"/>
-      <w:r>
-        <w:t xml:space="preserve"> "Your desire will be for your husband, and he will rule over you." (Genesis 3:16)</w:t>
+        <w:t>8. *Headship and Submission:* "Your desire will be for your husband, and he will rule over you." (Genesis 3:16)</w:t>
       </w:r>
     </w:p>
     <w:p>
@@ -164,174 +92,29 @@
     <w:p/>
     <w:p>
       <w:r>
-        <w:t>9. *</w:t>
-      </w:r>
-      <w:proofErr w:type="gramStart"/>
-      <w:r>
-        <w:t>Procreation:*</w:t>
-      </w:r>
-      <w:proofErr w:type="gramEnd"/>
-      <w:r>
-        <w:t xml:space="preserve"> "Be fruitful and increase in number; fill the earth and subdue it." (Genesis 1:28)</w:t>
-      </w:r>
-    </w:p>
-    <w:p>
-      <w:r>
-        <w:t xml:space="preserve">   - Explanation: One of the purposes of marriage is the blessing of children and the continuation of </w:t>
-      </w:r>
-      <w:proofErr w:type="gramStart"/>
-      <w:r>
-        <w:t>the human race</w:t>
-      </w:r>
-      <w:proofErr w:type="gramEnd"/>
-      <w:r>
-        <w:t xml:space="preserve"> through procreation.</w:t>
+        <w:t>9. *Procreation:* "Be fruitful and increase in number; fill the earth and subdue it." (Genesis 1:28)</w:t>
+      </w:r>
+    </w:p>
+    <w:p>
+      <w:r>
+        <w:t xml:space="preserve">   - Explanation: One of the purposes of marriage is the blessing of children and the continuation of the human race through procreation.</w:t>
       </w:r>
     </w:p>
     <w:p/>
     <w:p>
       <w:r>
-        <w:t xml:space="preserve">10. *Covenant </w:t>
-      </w:r>
-      <w:proofErr w:type="gramStart"/>
-      <w:r>
-        <w:t>Relationship:*</w:t>
-      </w:r>
-      <w:proofErr w:type="gramEnd"/>
-      <w:r>
-        <w:t xml:space="preserve"> "So they are no longer two, but one flesh. Therefore, what God has joined together, let no one separate." (Matthew 19:6)</w:t>
-      </w:r>
-    </w:p>
-    <w:p>
-      <w:r>
-        <w:t xml:space="preserve">    - Explanation: Marriage is regarded as a sacred covenant, </w:t>
-      </w:r>
-      <w:proofErr w:type="gramStart"/>
-      <w:r>
-        <w:t>established</w:t>
-      </w:r>
-      <w:proofErr w:type="gramEnd"/>
-      <w:r>
-        <w:t xml:space="preserve"> and blessed by God, and should be </w:t>
-      </w:r>
-      <w:proofErr w:type="spellStart"/>
-      <w:r>
-        <w:t>honored</w:t>
-      </w:r>
-      <w:proofErr w:type="spellEnd"/>
-      <w:r>
-        <w:t xml:space="preserve"> and protected.</w:t>
+        <w:t>10. *Covenant Relationship:* "So they are no longer two, but one flesh. Therefore, what God has joined together, let no one separate." (Matthew 19:6)</w:t>
+      </w:r>
+    </w:p>
+    <w:p>
+      <w:r>
+        <w:t xml:space="preserve">    - Explanation: Marriage is regarded as a sacred covenant, established and blessed by God, and should be honored and protected.</w:t>
       </w:r>
     </w:p>
     <w:p/>
     <w:p>
       <w:r>
-        <w:t>11. *</w:t>
-      </w:r>
-      <w:proofErr w:type="gramStart"/>
-      <w:r>
-        <w:t>Permanence:*</w:t>
-      </w:r>
-      <w:proofErr w:type="gramEnd"/>
-      <w:r>
-        <w:t xml:space="preserve"> "What God has joined together, let no one separate." (Matthew 19:6)</w:t>
-      </w:r>
-    </w:p>
-    <w:p>
-      <w:r>
-        <w:t xml:space="preserve">    - Explanation: Marriage is intended to be a lifelong commitment, and the concept of divorce is discouraged, emphasizing the enduring nature of the marital bond.</w:t>
-      </w:r>
-    </w:p>
-    <w:p/>
-    <w:p>
-      <w:r>
-        <w:t xml:space="preserve">12. *Mutual Love and </w:t>
-      </w:r>
-      <w:proofErr w:type="gramStart"/>
-      <w:r>
-        <w:t>Respect:*</w:t>
-      </w:r>
-      <w:proofErr w:type="gramEnd"/>
-      <w:r>
-        <w:t xml:space="preserve"> "Husbands, love your wives, just as Christ loved the church and gave himself up for her." (Ephesians 5:25)</w:t>
-      </w:r>
-    </w:p>
-    <w:p>
-      <w:r>
-        <w:t xml:space="preserve">    - Explanation: The Bible instructs husbands to love their wives sacrificially, mirroring Christ's love for the church, and wives to respect and submit to their husbands.</w:t>
-      </w:r>
-    </w:p>
-    <w:p/>
-    <w:p>
-      <w:r>
-        <w:t>13. *</w:t>
-      </w:r>
-      <w:proofErr w:type="spellStart"/>
-      <w:r>
-        <w:t>Fulfillment</w:t>
-      </w:r>
-      <w:proofErr w:type="spellEnd"/>
-      <w:r>
-        <w:t xml:space="preserve"> of </w:t>
-      </w:r>
-      <w:proofErr w:type="gramStart"/>
-      <w:r>
-        <w:t>Needs:*</w:t>
-      </w:r>
-      <w:proofErr w:type="gramEnd"/>
-      <w:r>
-        <w:t xml:space="preserve"> "But since sexual immorality is occurring, each man should have sexual relations with his own wife, and each woman with her own husband." (1 Corinthians 7:2)</w:t>
-      </w:r>
-    </w:p>
-    <w:p>
-      <w:r>
-        <w:t xml:space="preserve">    - Explanation: Marriage provides a legitimate and fulfilling context for the expression of sexual intimacy, meeting the natural needs of individuals within the bounds of commitment.</w:t>
-      </w:r>
-    </w:p>
-    <w:p/>
-    <w:p>
-      <w:r>
-        <w:t xml:space="preserve">14. *Reflecting Christ and the </w:t>
-      </w:r>
-      <w:proofErr w:type="gramStart"/>
-      <w:r>
-        <w:t>Church:*</w:t>
-      </w:r>
-      <w:proofErr w:type="gramEnd"/>
-      <w:r>
-        <w:t xml:space="preserve"> "This is a profound mystery—but I am talking about Christ and the church." (Ephesians 5:32)</w:t>
-      </w:r>
-    </w:p>
-    <w:p>
-      <w:r>
-        <w:t xml:space="preserve">    - Explanation: The union of husband and wife is symbolic of the spiritual union between Christ and the church, highlighting the depth and significance of the marital relationship.</w:t>
-      </w:r>
-    </w:p>
-    <w:p/>
-    <w:p>
-      <w:r>
-        <w:t>15. *</w:t>
-      </w:r>
-      <w:proofErr w:type="gramStart"/>
-      <w:r>
-        <w:t>Faithfulness:*</w:t>
-      </w:r>
-      <w:proofErr w:type="gramEnd"/>
-      <w:r>
-        <w:t xml:space="preserve"> "Marriage should be </w:t>
-      </w:r>
-      <w:proofErr w:type="spellStart"/>
-      <w:r>
-        <w:t>honored</w:t>
-      </w:r>
-      <w:proofErr w:type="spellEnd"/>
-      <w:r>
-        <w:t xml:space="preserve"> by all, and the marriage bed kept pure, for God will judge the adulterer and all the sexually immoral." (Hebrews 13:4)</w:t>
-      </w:r>
-    </w:p>
-    <w:p>
-      <w:r>
-        <w:t xml:space="preserve">    - Explanation: The Bible emphasizes the sanctity of marriage, calling for faithfulness and purity within the marital relationship, with consequences for violations of this sacred bond.</w:t>
+        <w:t>tionship, with consequences for violations of this sacred bond.</w:t>
       </w:r>
     </w:p>
     <w:sectPr>

</xml_diff>